<commit_message>
Update readme and main panel
</commit_message>
<xml_diff>
--- a/Demo/Tutorial.docx
+++ b/Demo/Tutorial.docx
@@ -1,6 +1,6 @@
 
 <file path=word/document.xml><?xml version="1.0" encoding="utf-8"?>
-<w:document xmlns:wpc="http://schemas.microsoft.com/office/word/2010/wordprocessingCanvas" xmlns:cx="http://schemas.microsoft.com/office/drawing/2014/chartex" xmlns:cx1="http://schemas.microsoft.com/office/drawing/2015/9/8/chartex" xmlns:cx2="http://schemas.microsoft.com/office/drawing/2015/10/21/chartex" xmlns:cx3="http://schemas.microsoft.com/office/drawing/2016/5/9/chartex" xmlns:cx4="http://schemas.microsoft.com/office/drawing/2016/5/10/chartex" xmlns:cx5="http://schemas.microsoft.com/office/drawing/2016/5/11/chartex" xmlns:cx6="http://schemas.microsoft.com/office/drawing/2016/5/12/chartex" xmlns:cx7="http://schemas.microsoft.com/office/drawing/2016/5/13/chartex" xmlns:cx8="http://schemas.microsoft.com/office/drawing/2016/5/14/chartex" xmlns:mc="http://schemas.openxmlformats.org/markup-compatibility/2006" xmlns:aink="http://schemas.microsoft.com/office/drawing/2016/ink" xmlns:am3d="http://schemas.microsoft.com/office/drawing/2017/model3d" xmlns:o="urn:schemas-microsoft-com:office:office" xmlns:oel="http://schemas.microsoft.com/office/2019/extlst" xmlns:r="http://schemas.openxmlformats.org/officeDocument/2006/relationships" xmlns:m="http://schemas.openxmlformats.org/officeDocument/2006/math" xmlns:v="urn:schemas-microsoft-com:vml" xmlns:wp14="http://schemas.microsoft.com/office/word/2010/wordprocessingDrawing" xmlns:wp="http://schemas.openxmlformats.org/drawingml/2006/wordprocessingDrawing" xmlns:w10="urn:schemas-microsoft-com:office:word" xmlns:w="http://schemas.openxmlformats.org/wordprocessingml/2006/main" xmlns:w14="http://schemas.microsoft.com/office/word/2010/wordml" xmlns:w15="http://schemas.microsoft.com/office/word/2012/wordml" xmlns:w16cex="http://schemas.microsoft.com/office/word/2018/wordml/cex" xmlns:w16cid="http://schemas.microsoft.com/office/word/2016/wordml/cid" xmlns:w16="http://schemas.microsoft.com/office/word/2018/wordml" xmlns:w16du="http://schemas.microsoft.com/office/word/2023/wordml/word16du" xmlns:w16sdtdh="http://schemas.microsoft.com/office/word/2020/wordml/sdtdatahash" xmlns:w16se="http://schemas.microsoft.com/office/word/2015/wordml/symex" xmlns:wpg="http://schemas.microsoft.com/office/word/2010/wordprocessingGroup" xmlns:wpi="http://schemas.microsoft.com/office/word/2010/wordprocessingInk" xmlns:wne="http://schemas.microsoft.com/office/word/2006/wordml" xmlns:wps="http://schemas.microsoft.com/office/word/2010/wordprocessingShape" mc:Ignorable="w14 w15 w16se w16cid w16 w16cex w16sdtdh wp14">
+<w:document xmlns:wpc="http://schemas.microsoft.com/office/word/2010/wordprocessingCanvas" xmlns:cx="http://schemas.microsoft.com/office/drawing/2014/chartex" xmlns:cx1="http://schemas.microsoft.com/office/drawing/2015/9/8/chartex" xmlns:cx2="http://schemas.microsoft.com/office/drawing/2015/10/21/chartex" xmlns:cx3="http://schemas.microsoft.com/office/drawing/2016/5/9/chartex" xmlns:cx4="http://schemas.microsoft.com/office/drawing/2016/5/10/chartex" xmlns:cx5="http://schemas.microsoft.com/office/drawing/2016/5/11/chartex" xmlns:cx6="http://schemas.microsoft.com/office/drawing/2016/5/12/chartex" xmlns:cx7="http://schemas.microsoft.com/office/drawing/2016/5/13/chartex" xmlns:cx8="http://schemas.microsoft.com/office/drawing/2016/5/14/chartex" xmlns:mc="http://schemas.openxmlformats.org/markup-compatibility/2006" xmlns:aink="http://schemas.microsoft.com/office/drawing/2016/ink" xmlns:am3d="http://schemas.microsoft.com/office/drawing/2017/model3d" xmlns:o="urn:schemas-microsoft-com:office:office" xmlns:oel="http://schemas.microsoft.com/office/2019/extlst" xmlns:r="http://schemas.openxmlformats.org/officeDocument/2006/relationships" xmlns:m="http://schemas.openxmlformats.org/officeDocument/2006/math" xmlns:v="urn:schemas-microsoft-com:vml" xmlns:wp14="http://schemas.microsoft.com/office/word/2010/wordprocessingDrawing" xmlns:wp="http://schemas.openxmlformats.org/drawingml/2006/wordprocessingDrawing" xmlns:w10="urn:schemas-microsoft-com:office:word" xmlns:w="http://schemas.openxmlformats.org/wordprocessingml/2006/main" xmlns:w14="http://schemas.microsoft.com/office/word/2010/wordml" xmlns:w15="http://schemas.microsoft.com/office/word/2012/wordml" xmlns:w16cex="http://schemas.microsoft.com/office/word/2018/wordml/cex" xmlns:w16cid="http://schemas.microsoft.com/office/word/2016/wordml/cid" xmlns:w16="http://schemas.microsoft.com/office/word/2018/wordml" xmlns:w16sdtdh="http://schemas.microsoft.com/office/word/2020/wordml/sdtdatahash" xmlns:w16se="http://schemas.microsoft.com/office/word/2015/wordml/symex" xmlns:wpg="http://schemas.microsoft.com/office/word/2010/wordprocessingGroup" xmlns:wpi="http://schemas.microsoft.com/office/word/2010/wordprocessingInk" xmlns:wne="http://schemas.microsoft.com/office/word/2006/wordml" xmlns:wps="http://schemas.microsoft.com/office/word/2010/wordprocessingShape" mc:Ignorable="w14 w15 w16se w16cid w16 w16cex w16sdtdh wp14">
   <w:body>
     <w:p>
       <w:pPr>
@@ -82,21 +82,7 @@
                               <w:rPr>
                                 <w:u w:val="single"/>
                               </w:rPr>
-                              <w:t>o long did not read (</w:t>
-                            </w:r>
-                            <w:proofErr w:type="gramStart"/>
-                            <w:r>
-                              <w:rPr>
-                                <w:u w:val="single"/>
-                              </w:rPr>
-                              <w:t>TL;DR</w:t>
-                            </w:r>
-                            <w:proofErr w:type="gramEnd"/>
-                            <w:r>
-                              <w:rPr>
-                                <w:u w:val="single"/>
-                              </w:rPr>
-                              <w:t xml:space="preserve">) tutorial. </w:t>
+                              <w:t xml:space="preserve">o long did not read (TL;DR) tutorial. </w:t>
                             </w:r>
                           </w:p>
                           <w:p/>
@@ -148,18 +134,7 @@
                                 <w:sz w:val="20"/>
                                 <w:szCs w:val="20"/>
                               </w:rPr>
-                              <w:t>Downsample_</w:t>
-                            </w:r>
-                            <w:proofErr w:type="gramStart"/>
-                            <w:r>
-                              <w:rPr>
-                                <w:rFonts w:ascii="Arial" w:hAnsi="Arial" w:cs="Arial"/>
-                                <w:b/>
-                                <w:bCs/>
-                                <w:sz w:val="20"/>
-                                <w:szCs w:val="20"/>
-                              </w:rPr>
-                              <w:t>Inscopix</w:t>
+                              <w:t>Downsample_Inscopix</w:t>
                             </w:r>
                             <w:proofErr w:type="spellEnd"/>
                             <w:r>
@@ -170,18 +145,7 @@
                                 <w:sz w:val="20"/>
                                 <w:szCs w:val="20"/>
                               </w:rPr>
-                              <w:t>(</w:t>
-                            </w:r>
-                            <w:proofErr w:type="gramEnd"/>
-                            <w:r>
-                              <w:rPr>
-                                <w:rFonts w:ascii="Arial" w:hAnsi="Arial" w:cs="Arial"/>
-                                <w:b/>
-                                <w:bCs/>
-                                <w:sz w:val="20"/>
-                                <w:szCs w:val="20"/>
-                              </w:rPr>
-                              <w:t xml:space="preserve">) or </w:t>
+                              <w:t xml:space="preserve">() or </w:t>
                             </w:r>
                             <w:proofErr w:type="spellStart"/>
                             <w:r>
@@ -236,18 +200,7 @@
                                 <w:sz w:val="20"/>
                                 <w:szCs w:val="20"/>
                               </w:rPr>
-                              <w:t>MC_</w:t>
-                            </w:r>
-                            <w:proofErr w:type="gramStart"/>
-                            <w:r>
-                              <w:rPr>
-                                <w:rFonts w:ascii="Arial" w:hAnsi="Arial" w:cs="Arial"/>
-                                <w:b/>
-                                <w:bCs/>
-                                <w:sz w:val="20"/>
-                                <w:szCs w:val="20"/>
-                              </w:rPr>
-                              <w:t>Batch</w:t>
+                              <w:t>MC_Batch</w:t>
                             </w:r>
                             <w:proofErr w:type="spellEnd"/>
                             <w:r>
@@ -258,18 +211,7 @@
                                 <w:sz w:val="20"/>
                                 <w:szCs w:val="20"/>
                               </w:rPr>
-                              <w:t>(</w:t>
-                            </w:r>
-                            <w:proofErr w:type="gramEnd"/>
-                            <w:r>
-                              <w:rPr>
-                                <w:rFonts w:ascii="Arial" w:hAnsi="Arial" w:cs="Arial"/>
-                                <w:b/>
-                                <w:bCs/>
-                                <w:sz w:val="20"/>
-                                <w:szCs w:val="20"/>
-                              </w:rPr>
-                              <w:t>)</w:t>
+                              <w:t>()</w:t>
                             </w:r>
                             <w:r>
                               <w:rPr>
@@ -306,7 +248,6 @@
                               <w:t xml:space="preserve">Demo files are already motion corrected and </w:t>
                             </w:r>
                             <w:proofErr w:type="spellStart"/>
-                            <w:proofErr w:type="gramStart"/>
                             <w:r>
                               <w:rPr>
                                 <w:rFonts w:ascii="Arial" w:hAnsi="Arial" w:cs="Arial"/>
@@ -330,16 +271,7 @@
                                 <w:sz w:val="20"/>
                                 <w:szCs w:val="20"/>
                               </w:rPr>
-                              <w:t>*</w:t>
-                            </w:r>
-                            <w:proofErr w:type="gramEnd"/>
-                            <w:r>
-                              <w:rPr>
-                                <w:rFonts w:ascii="Arial" w:hAnsi="Arial" w:cs="Arial"/>
-                                <w:sz w:val="20"/>
-                                <w:szCs w:val="20"/>
-                              </w:rPr>
-                              <w:t>**</w:t>
+                              <w:t>***</w:t>
                             </w:r>
                           </w:p>
                           <w:p>
@@ -372,18 +304,7 @@
                                 <w:sz w:val="20"/>
                                 <w:szCs w:val="20"/>
                               </w:rPr>
-                              <w:t>align_sessions_</w:t>
-                            </w:r>
-                            <w:proofErr w:type="gramStart"/>
-                            <w:r>
-                              <w:rPr>
-                                <w:rFonts w:ascii="Arial" w:hAnsi="Arial" w:cs="Arial"/>
-                                <w:b/>
-                                <w:bCs/>
-                                <w:sz w:val="20"/>
-                                <w:szCs w:val="20"/>
-                              </w:rPr>
-                              <w:t>PV</w:t>
+                              <w:t>align_sessions_PV</w:t>
                             </w:r>
                             <w:proofErr w:type="spellEnd"/>
                             <w:r>
@@ -394,18 +315,7 @@
                                 <w:sz w:val="20"/>
                                 <w:szCs w:val="20"/>
                               </w:rPr>
-                              <w:t>(</w:t>
-                            </w:r>
-                            <w:proofErr w:type="gramEnd"/>
-                            <w:r>
-                              <w:rPr>
-                                <w:rFonts w:ascii="Arial" w:hAnsi="Arial" w:cs="Arial"/>
-                                <w:b/>
-                                <w:bCs/>
-                                <w:sz w:val="20"/>
-                                <w:szCs w:val="20"/>
-                              </w:rPr>
-                              <w:t>10,2.5,1).</w:t>
+                              <w:t>(10,2.5,1).</w:t>
                             </w:r>
                           </w:p>
                           <w:p>
@@ -624,29 +534,7 @@
                                 <w:sz w:val="20"/>
                                 <w:szCs w:val="20"/>
                               </w:rPr>
-                              <w:t>(neuron</w:t>
-                            </w:r>
-                            <w:proofErr w:type="gramStart"/>
-                            <w:r>
-                              <w:rPr>
-                                <w:rFonts w:ascii="Arial" w:hAnsi="Arial" w:cs="Arial"/>
-                                <w:b/>
-                                <w:bCs/>
-                                <w:sz w:val="20"/>
-                                <w:szCs w:val="20"/>
-                              </w:rPr>
-                              <w:t>);</w:t>
-                            </w:r>
-                            <w:proofErr w:type="gramEnd"/>
-                            <w:r>
-                              <w:rPr>
-                                <w:rFonts w:ascii="Arial" w:hAnsi="Arial" w:cs="Arial"/>
-                                <w:b/>
-                                <w:bCs/>
-                                <w:sz w:val="20"/>
-                                <w:szCs w:val="20"/>
-                              </w:rPr>
-                              <w:t xml:space="preserve"> </w:t>
+                              <w:t xml:space="preserve">(neuron); </w:t>
                             </w:r>
                           </w:p>
                           <w:p>
@@ -671,7 +559,6 @@
                               <w:t xml:space="preserve">Run </w:t>
                             </w:r>
                             <w:proofErr w:type="spellStart"/>
-                            <w:proofErr w:type="gramStart"/>
                             <w:r>
                               <w:rPr>
                                 <w:rFonts w:ascii="Arial" w:hAnsi="Arial" w:cs="Arial"/>
@@ -683,7 +570,6 @@
                               <w:t>neuron.viewNeurons</w:t>
                             </w:r>
                             <w:proofErr w:type="spellEnd"/>
-                            <w:proofErr w:type="gramEnd"/>
                             <w:r>
                               <w:rPr>
                                 <w:rFonts w:ascii="Arial" w:hAnsi="Arial" w:cs="Arial"/>
@@ -791,7 +677,6 @@
                               <w:t>(</w:t>
                             </w:r>
                             <w:proofErr w:type="spellStart"/>
-                            <w:proofErr w:type="gramStart"/>
                             <w:r>
                               <w:rPr>
                                 <w:rFonts w:ascii="Arial" w:eastAsia="Times New Roman" w:hAnsi="Arial" w:cs="Arial"/>
@@ -802,20 +687,7 @@
                                 <w:szCs w:val="20"/>
                                 <w14:ligatures w14:val="none"/>
                               </w:rPr>
-                              <w:t>neuron,use</w:t>
-                            </w:r>
-                            <w:proofErr w:type="gramEnd"/>
-                            <w:r>
-                              <w:rPr>
-                                <w:rFonts w:ascii="Arial" w:eastAsia="Times New Roman" w:hAnsi="Arial" w:cs="Arial"/>
-                                <w:b/>
-                                <w:bCs/>
-                                <w:kern w:val="0"/>
-                                <w:sz w:val="20"/>
-                                <w:szCs w:val="20"/>
-                                <w14:ligatures w14:val="none"/>
-                              </w:rPr>
-                              <w:t>_parallel,max_frame</w:t>
+                              <w:t>neuron,use_parallel,max_frame</w:t>
                             </w:r>
                             <w:proofErr w:type="spellEnd"/>
                             <w:r>
@@ -923,7 +795,7 @@
               </wp:anchor>
             </w:drawing>
           </mc:Choice>
-          <mc:Fallback>
+          <mc:Fallback xmlns:w16du="http://schemas.microsoft.com/office/word/2023/wordml/word16du">
             <w:pict>
               <v:shapetype w14:anchorId="35B287BA" id="_x0000_t202" coordsize="21600,21600" o:spt="202" path="m,l,21600r21600,l21600,xe">
                 <v:stroke joinstyle="miter"/>
@@ -2083,21 +1955,7 @@
         <w:rPr>
           <w:rFonts w:ascii="Arial" w:hAnsi="Arial" w:cs="Arial"/>
         </w:rPr>
-        <w:t xml:space="preserve"> files stored as </w:t>
-      </w:r>
-      <w:proofErr w:type="gramStart"/>
-      <w:r>
-        <w:rPr>
-          <w:rFonts w:ascii="Arial" w:hAnsi="Arial" w:cs="Arial"/>
-        </w:rPr>
-        <w:t>‘.ISXD</w:t>
-      </w:r>
-      <w:proofErr w:type="gramEnd"/>
-      <w:r>
-        <w:rPr>
-          <w:rFonts w:ascii="Arial" w:hAnsi="Arial" w:cs="Arial"/>
-        </w:rPr>
-        <w:t xml:space="preserve">’, you need to first install the </w:t>
+        <w:t xml:space="preserve"> files stored as ‘.ISXD’, you need to first install the </w:t>
       </w:r>
       <w:proofErr w:type="spellStart"/>
       <w:r>
@@ -2148,16 +2006,7 @@
           <w:b/>
           <w:bCs/>
         </w:rPr>
-        <w:t>MC_</w:t>
-      </w:r>
-      <w:proofErr w:type="gramStart"/>
-      <w:r>
-        <w:rPr>
-          <w:rFonts w:ascii="Arial" w:hAnsi="Arial" w:cs="Arial"/>
-          <w:b/>
-          <w:bCs/>
-        </w:rPr>
-        <w:t>Batch</w:t>
+        <w:t>MC_Batch</w:t>
       </w:r>
       <w:proofErr w:type="spellEnd"/>
       <w:r>
@@ -2166,16 +2015,7 @@
           <w:b/>
           <w:bCs/>
         </w:rPr>
-        <w:t>(</w:t>
-      </w:r>
-      <w:proofErr w:type="gramEnd"/>
-      <w:r>
-        <w:rPr>
-          <w:rFonts w:ascii="Arial" w:hAnsi="Arial" w:cs="Arial"/>
-          <w:b/>
-          <w:bCs/>
-        </w:rPr>
-        <w:t xml:space="preserve">[], </w:t>
+        <w:t xml:space="preserve">([], </w:t>
       </w:r>
       <w:proofErr w:type="spellStart"/>
       <w:r>
@@ -2229,16 +2069,7 @@
           <w:b/>
           <w:bCs/>
         </w:rPr>
-        <w:t>view_Ca_</w:t>
-      </w:r>
-      <w:proofErr w:type="gramStart"/>
-      <w:r>
-        <w:rPr>
-          <w:rFonts w:ascii="Arial" w:hAnsi="Arial" w:cs="Arial"/>
-          <w:b/>
-          <w:bCs/>
-        </w:rPr>
-        <w:t>video</w:t>
+        <w:t>view_Ca_video</w:t>
       </w:r>
       <w:proofErr w:type="spellEnd"/>
       <w:r>
@@ -2247,16 +2078,7 @@
           <w:b/>
           <w:bCs/>
         </w:rPr>
-        <w:t>(</w:t>
-      </w:r>
-      <w:proofErr w:type="gramEnd"/>
-      <w:r>
-        <w:rPr>
-          <w:rFonts w:ascii="Arial" w:hAnsi="Arial" w:cs="Arial"/>
-          <w:b/>
-          <w:bCs/>
-        </w:rPr>
-        <w:t>)</w:t>
+        <w:t>()</w:t>
       </w:r>
       <w:r>
         <w:rPr>
@@ -2322,16 +2144,7 @@
           <w:b/>
           <w:bCs/>
         </w:rPr>
-        <w:t>align_sessions_</w:t>
-      </w:r>
-      <w:proofErr w:type="gramStart"/>
-      <w:r>
-        <w:rPr>
-          <w:rFonts w:ascii="Arial" w:hAnsi="Arial" w:cs="Arial"/>
-          <w:b/>
-          <w:bCs/>
-        </w:rPr>
-        <w:t>PV</w:t>
+        <w:t>align_sessions_PV</w:t>
       </w:r>
       <w:proofErr w:type="spellEnd"/>
       <w:r>
@@ -2340,16 +2153,7 @@
           <w:b/>
           <w:bCs/>
         </w:rPr>
-        <w:t>(</w:t>
-      </w:r>
-      <w:proofErr w:type="gramEnd"/>
-      <w:r>
-        <w:rPr>
-          <w:rFonts w:ascii="Arial" w:hAnsi="Arial" w:cs="Arial"/>
-          <w:b/>
-          <w:bCs/>
-        </w:rPr>
-        <w:t xml:space="preserve">sf, </w:t>
+        <w:t xml:space="preserve">(sf, </w:t>
       </w:r>
       <w:proofErr w:type="spellStart"/>
       <w:r>
@@ -2491,16 +2295,7 @@
           <w:b/>
           <w:bCs/>
         </w:rPr>
-        <w:t>align_sessions_</w:t>
-      </w:r>
-      <w:proofErr w:type="gramStart"/>
-      <w:r>
-        <w:rPr>
-          <w:rFonts w:ascii="Arial" w:hAnsi="Arial" w:cs="Arial"/>
-          <w:b/>
-          <w:bCs/>
-        </w:rPr>
-        <w:t>PV</w:t>
+        <w:t>align_sessions_PV</w:t>
       </w:r>
       <w:proofErr w:type="spellEnd"/>
       <w:r>
@@ -2509,16 +2304,7 @@
           <w:b/>
           <w:bCs/>
         </w:rPr>
-        <w:t>(</w:t>
-      </w:r>
-      <w:proofErr w:type="gramEnd"/>
-      <w:r>
-        <w:rPr>
-          <w:rFonts w:ascii="Arial" w:hAnsi="Arial" w:cs="Arial"/>
-          <w:b/>
-          <w:bCs/>
-        </w:rPr>
-        <w:t>10,2.5,1)</w:t>
+        <w:t>(10,2.5,1)</w:t>
       </w:r>
       <w:r>
         <w:rPr>
@@ -2770,6 +2556,87 @@
     </w:p>
     <w:p>
       <w:pPr>
+        <w:rPr>
+          <w:rFonts w:ascii="Consolas" w:eastAsia="Times New Roman" w:hAnsi="Consolas" w:cs="Times New Roman"/>
+          <w:kern w:val="0"/>
+          <w:sz w:val="20"/>
+          <w:szCs w:val="20"/>
+          <w14:ligatures w14:val="none"/>
+        </w:rPr>
+      </w:pPr>
+      <w:r>
+        <w:rPr>
+          <w:rFonts w:ascii="Arial" w:hAnsi="Arial" w:cs="Arial"/>
+        </w:rPr>
+        <w:t xml:space="preserve">*** NOTE: </w:t>
+      </w:r>
+      <w:bookmarkStart w:id="2" w:name="OLE_LINK1"/>
+      <w:r>
+        <w:t xml:space="preserve">In case you want to use </w:t>
+      </w:r>
+      <w:proofErr w:type="spellStart"/>
+      <w:r>
+        <w:t>CaliAli</w:t>
+      </w:r>
+      <w:proofErr w:type="spellEnd"/>
+      <w:r>
+        <w:t xml:space="preserve"> to process individual files, without tracking across multiple sessions, you can run “</w:t>
+      </w:r>
+      <w:proofErr w:type="spellStart"/>
+      <w:r>
+        <w:rPr>
+          <w:rFonts w:ascii="Consolas" w:eastAsia="Times New Roman" w:hAnsi="Consolas" w:cs="Times New Roman"/>
+          <w:kern w:val="0"/>
+          <w:sz w:val="20"/>
+          <w:szCs w:val="20"/>
+          <w14:ligatures w14:val="none"/>
+        </w:rPr>
+        <w:t>detrend_Batch</w:t>
+      </w:r>
+      <w:proofErr w:type="spellEnd"/>
+      <w:r>
+        <w:rPr>
+          <w:rFonts w:ascii="Consolas" w:eastAsia="Times New Roman" w:hAnsi="Consolas" w:cs="Times New Roman"/>
+          <w:kern w:val="0"/>
+          <w:sz w:val="20"/>
+          <w:szCs w:val="20"/>
+          <w14:ligatures w14:val="none"/>
+        </w:rPr>
+        <w:t>(</w:t>
+      </w:r>
+      <w:proofErr w:type="spellStart"/>
+      <w:r>
+        <w:rPr>
+          <w:rFonts w:ascii="Consolas" w:eastAsia="Times New Roman" w:hAnsi="Consolas" w:cs="Times New Roman"/>
+          <w:kern w:val="0"/>
+          <w:sz w:val="20"/>
+          <w:szCs w:val="20"/>
+          <w14:ligatures w14:val="none"/>
+        </w:rPr>
+        <w:t>sf,gSig,neuron_enhance</w:t>
+      </w:r>
+      <w:proofErr w:type="spellEnd"/>
+      <w:r>
+        <w:rPr>
+          <w:rFonts w:ascii="Consolas" w:eastAsia="Times New Roman" w:hAnsi="Consolas" w:cs="Times New Roman"/>
+          <w:kern w:val="0"/>
+          <w:sz w:val="20"/>
+          <w:szCs w:val="20"/>
+          <w14:ligatures w14:val="none"/>
+        </w:rPr>
+        <w:t xml:space="preserve">)”. This will only perform detrending/background subtraction and calculate the necessary projection for subsequent analysis.  </w:t>
+      </w:r>
+      <w:bookmarkEnd w:id="2"/>
+    </w:p>
+    <w:p>
+      <w:pPr>
+        <w:rPr>
+          <w:rFonts w:ascii="Arial" w:hAnsi="Arial" w:cs="Arial"/>
+        </w:rPr>
+      </w:pPr>
+    </w:p>
+    <w:p>
+      <w:pPr>
         <w:jc w:val="center"/>
         <w:rPr>
           <w:rFonts w:ascii="Arial" w:hAnsi="Arial" w:cs="Arial"/>
@@ -2780,7 +2647,6 @@
           <w:rFonts w:ascii="Arial" w:hAnsi="Arial" w:cs="Arial"/>
           <w:noProof/>
         </w:rPr>
-        <w:lastRenderedPageBreak/>
         <w:drawing>
           <wp:inline distT="0" distB="0" distL="0" distR="0" wp14:anchorId="3A9D0963" wp14:editId="0E4B2703">
             <wp:extent cx="1123950" cy="1488792"/>
@@ -2943,7 +2809,6 @@
         <w:t>You can monitor alignment performance by opening vs4_Aligned.mat and running: “</w:t>
       </w:r>
       <w:proofErr w:type="spellStart"/>
-      <w:proofErr w:type="gramStart"/>
       <w:r>
         <w:rPr>
           <w:rFonts w:ascii="Arial" w:hAnsi="Arial" w:cs="Arial"/>
@@ -2959,16 +2824,7 @@
           <w:b/>
           <w:bCs/>
         </w:rPr>
-        <w:t>(</w:t>
-      </w:r>
-      <w:proofErr w:type="gramEnd"/>
-      <w:r>
-        <w:rPr>
-          <w:rFonts w:ascii="Arial" w:hAnsi="Arial" w:cs="Arial"/>
-          <w:b/>
-          <w:bCs/>
-        </w:rPr>
-        <w:t>P.(3)(1,:).(5){1,1})”.</w:t>
+        <w:t>(P.(3)(1,:).(5){1,1})”.</w:t>
       </w:r>
     </w:p>
     <w:p>
@@ -3063,7 +2919,6 @@
         <w:rPr>
           <w:rFonts w:ascii="Arial" w:hAnsi="Arial" w:cs="Arial"/>
         </w:rPr>
-        <w:lastRenderedPageBreak/>
         <w:t>After confirming that no errors occur during session alignment and concatenation, proceed to extract neural signals. First, it is necessary to estimate suitable initialization thresholds. To do this, execute "</w:t>
       </w:r>
       <w:proofErr w:type="spellStart"/>
@@ -3959,18 +3814,8 @@
           <w:b/>
           <w:bCs/>
         </w:rPr>
-        <w:t>(neuron</w:t>
-      </w:r>
-      <w:proofErr w:type="gramStart"/>
-      <w:r>
-        <w:rPr>
-          <w:rFonts w:ascii="Arial" w:hAnsi="Arial" w:cs="Arial"/>
-          <w:b/>
-          <w:bCs/>
-        </w:rPr>
-        <w:t>);</w:t>
-      </w:r>
-      <w:proofErr w:type="gramEnd"/>
+        <w:t>(neuron);</w:t>
+      </w:r>
     </w:p>
     <w:p>
       <w:pPr>
@@ -4324,21 +4169,7 @@
         <w:rPr>
           <w:rFonts w:ascii="Arial" w:hAnsi="Arial" w:cs="Arial"/>
         </w:rPr>
-        <w:t xml:space="preserve">The spatial components here are organized based on their homogeneity in relation to the rest of the population. As a result, </w:t>
-      </w:r>
-      <w:proofErr w:type="gramStart"/>
-      <w:r>
-        <w:rPr>
-          <w:rFonts w:ascii="Arial" w:hAnsi="Arial" w:cs="Arial"/>
-        </w:rPr>
-        <w:t>the majority of</w:t>
-      </w:r>
-      <w:proofErr w:type="gramEnd"/>
-      <w:r>
-        <w:rPr>
-          <w:rFonts w:ascii="Arial" w:hAnsi="Arial" w:cs="Arial"/>
-        </w:rPr>
-        <w:t xml:space="preserve"> non-neural components can be found towards the end of the list. This is useful to identify dendrites or other structures that do not correspond to neurons:</w:t>
+        <w:t>The spatial components here are organized based on their homogeneity in relation to the rest of the population. As a result, the majority of non-neural components can be found towards the end of the list. This is useful to identify dendrites or other structures that do not correspond to neurons:</w:t>
       </w:r>
     </w:p>
     <w:p>
@@ -4662,7 +4493,6 @@
         <w:t xml:space="preserve">You can review and delete these components if necessary by executing the following command: </w:t>
       </w:r>
       <w:proofErr w:type="spellStart"/>
-      <w:proofErr w:type="gramStart"/>
       <w:r>
         <w:rPr>
           <w:rFonts w:ascii="Arial" w:hAnsi="Arial" w:cs="Arial"/>
@@ -4672,7 +4502,6 @@
         <w:t>neuron.viewNeurons</w:t>
       </w:r>
       <w:proofErr w:type="spellEnd"/>
-      <w:proofErr w:type="gramEnd"/>
       <w:r>
         <w:rPr>
           <w:rFonts w:ascii="Arial" w:hAnsi="Arial" w:cs="Arial"/>
@@ -4782,7 +4611,6 @@
         <w:t>(</w:t>
       </w:r>
       <w:proofErr w:type="spellStart"/>
-      <w:proofErr w:type="gramStart"/>
       <w:r>
         <w:rPr>
           <w:rFonts w:ascii="Consolas" w:eastAsia="Times New Roman" w:hAnsi="Consolas" w:cs="Times New Roman"/>
@@ -4793,20 +4621,7 @@
           <w:szCs w:val="20"/>
           <w14:ligatures w14:val="none"/>
         </w:rPr>
-        <w:t>neuron,use</w:t>
-      </w:r>
-      <w:proofErr w:type="gramEnd"/>
-      <w:r>
-        <w:rPr>
-          <w:rFonts w:ascii="Consolas" w:eastAsia="Times New Roman" w:hAnsi="Consolas" w:cs="Times New Roman"/>
-          <w:b/>
-          <w:bCs/>
-          <w:kern w:val="0"/>
-          <w:sz w:val="20"/>
-          <w:szCs w:val="20"/>
-          <w14:ligatures w14:val="none"/>
-        </w:rPr>
-        <w:t>_parallel,max_frame</w:t>
+        <w:t>neuron,use_parallel,max_frame</w:t>
       </w:r>
       <w:proofErr w:type="spellEnd"/>
       <w:r>
@@ -5213,21 +5028,7 @@
         <w:rPr>
           <w:rFonts w:ascii="Arial" w:hAnsi="Arial" w:cs="Arial"/>
         </w:rPr>
-        <w:t>(neuron</w:t>
-      </w:r>
-      <w:proofErr w:type="gramStart"/>
-      <w:r>
-        <w:rPr>
-          <w:rFonts w:ascii="Arial" w:hAnsi="Arial" w:cs="Arial"/>
-        </w:rPr>
-        <w:t>);</w:t>
-      </w:r>
-      <w:proofErr w:type="gramEnd"/>
-      <w:r>
-        <w:rPr>
-          <w:rFonts w:ascii="Arial" w:hAnsi="Arial" w:cs="Arial"/>
-        </w:rPr>
-        <w:t xml:space="preserve">  </w:t>
+        <w:t xml:space="preserve">(neuron);  </w:t>
       </w:r>
     </w:p>
     <w:p>
@@ -5259,7 +5060,6 @@
         </w:rPr>
       </w:pPr>
       <w:proofErr w:type="spellStart"/>
-      <w:proofErr w:type="gramStart"/>
       <w:r>
         <w:rPr>
           <w:rFonts w:ascii="Arial" w:hAnsi="Arial" w:cs="Arial"/>
@@ -5267,7 +5067,6 @@
         <w:t>neuron.Coor</w:t>
       </w:r>
       <w:proofErr w:type="spellEnd"/>
-      <w:proofErr w:type="gramEnd"/>
       <w:r>
         <w:rPr>
           <w:rFonts w:ascii="Arial" w:hAnsi="Arial" w:cs="Arial"/>
@@ -5293,19 +5092,11 @@
         <w:t xml:space="preserve"> </w:t>
       </w:r>
       <w:proofErr w:type="spellStart"/>
-      <w:proofErr w:type="gramStart"/>
-      <w:r>
-        <w:rPr>
-          <w:rFonts w:ascii="Arial" w:hAnsi="Arial" w:cs="Arial"/>
-        </w:rPr>
-        <w:t>neuron.show</w:t>
-      </w:r>
-      <w:proofErr w:type="gramEnd"/>
-      <w:r>
-        <w:rPr>
-          <w:rFonts w:ascii="Arial" w:hAnsi="Arial" w:cs="Arial"/>
-        </w:rPr>
-        <w:t>_contours</w:t>
+      <w:r>
+        <w:rPr>
+          <w:rFonts w:ascii="Arial" w:hAnsi="Arial" w:cs="Arial"/>
+        </w:rPr>
+        <w:t>neuron.show_contours</w:t>
       </w:r>
       <w:proofErr w:type="spellEnd"/>
       <w:r>
@@ -5341,19 +5132,11 @@
         </w:rPr>
       </w:pPr>
       <w:proofErr w:type="spellStart"/>
-      <w:proofErr w:type="gramStart"/>
-      <w:r>
-        <w:rPr>
-          <w:rFonts w:ascii="Arial" w:hAnsi="Arial" w:cs="Arial"/>
-        </w:rPr>
-        <w:t>neuron.show</w:t>
-      </w:r>
-      <w:proofErr w:type="gramEnd"/>
-      <w:r>
-        <w:rPr>
-          <w:rFonts w:ascii="Arial" w:hAnsi="Arial" w:cs="Arial"/>
-        </w:rPr>
-        <w:t>_contours</w:t>
+      <w:r>
+        <w:rPr>
+          <w:rFonts w:ascii="Arial" w:hAnsi="Arial" w:cs="Arial"/>
+        </w:rPr>
+        <w:t>neuron.show_contours</w:t>
       </w:r>
       <w:proofErr w:type="spellEnd"/>
       <w:r>
@@ -5381,19 +5164,11 @@
         <w:t xml:space="preserve"> </w:t>
       </w:r>
       <w:proofErr w:type="spellStart"/>
-      <w:proofErr w:type="gramStart"/>
-      <w:r>
-        <w:rPr>
-          <w:rFonts w:ascii="Arial" w:hAnsi="Arial" w:cs="Arial"/>
-        </w:rPr>
-        <w:t>neuron.show</w:t>
-      </w:r>
-      <w:proofErr w:type="gramEnd"/>
-      <w:r>
-        <w:rPr>
-          <w:rFonts w:ascii="Arial" w:hAnsi="Arial" w:cs="Arial"/>
-        </w:rPr>
-        <w:t>_contours</w:t>
+      <w:r>
+        <w:rPr>
+          <w:rFonts w:ascii="Arial" w:hAnsi="Arial" w:cs="Arial"/>
+        </w:rPr>
+        <w:t>neuron.show_contours</w:t>
       </w:r>
       <w:proofErr w:type="spellEnd"/>
       <w:r>
@@ -5494,21 +5269,7 @@
         <w:rPr>
           <w:rFonts w:ascii="Arial" w:hAnsi="Arial" w:cs="Arial"/>
         </w:rPr>
-        <w:t>(</w:t>
-      </w:r>
-      <w:proofErr w:type="gramStart"/>
-      <w:r>
-        <w:rPr>
-          <w:rFonts w:ascii="Arial" w:hAnsi="Arial" w:cs="Arial"/>
-        </w:rPr>
-        <w:t>uigetdir,filesep</w:t>
-      </w:r>
-      <w:proofErr w:type="gramEnd"/>
-      <w:r>
-        <w:rPr>
-          <w:rFonts w:ascii="Arial" w:hAnsi="Arial" w:cs="Arial"/>
-        </w:rPr>
-        <w:t>,'log_',date,'.txt');</w:t>
+        <w:t>(uigetdir,filesep,'log_',date,'.txt');</w:t>
       </w:r>
     </w:p>
     <w:p>
@@ -5591,19 +5352,11 @@
         <w:t xml:space="preserve"> = </w:t>
       </w:r>
       <w:proofErr w:type="spellStart"/>
-      <w:proofErr w:type="gramStart"/>
-      <w:r>
-        <w:rPr>
-          <w:rFonts w:ascii="Arial" w:hAnsi="Arial" w:cs="Arial"/>
-        </w:rPr>
-        <w:t>neuron.save</w:t>
-      </w:r>
-      <w:proofErr w:type="gramEnd"/>
-      <w:r>
-        <w:rPr>
-          <w:rFonts w:ascii="Arial" w:hAnsi="Arial" w:cs="Arial"/>
-        </w:rPr>
-        <w:t>_workspace</w:t>
+      <w:r>
+        <w:rPr>
+          <w:rFonts w:ascii="Arial" w:hAnsi="Arial" w:cs="Arial"/>
+        </w:rPr>
+        <w:t>neuron.save_workspace</w:t>
       </w:r>
       <w:proofErr w:type="spellEnd"/>
       <w:r>
@@ -5633,7 +5386,7 @@
 </file>
 
 <file path=word/numbering.xml><?xml version="1.0" encoding="utf-8"?>
-<w:numbering xmlns:wpc="http://schemas.microsoft.com/office/word/2010/wordprocessingCanvas" xmlns:cx="http://schemas.microsoft.com/office/drawing/2014/chartex" xmlns:cx1="http://schemas.microsoft.com/office/drawing/2015/9/8/chartex" xmlns:cx2="http://schemas.microsoft.com/office/drawing/2015/10/21/chartex" xmlns:cx3="http://schemas.microsoft.com/office/drawing/2016/5/9/chartex" xmlns:cx4="http://schemas.microsoft.com/office/drawing/2016/5/10/chartex" xmlns:cx5="http://schemas.microsoft.com/office/drawing/2016/5/11/chartex" xmlns:cx6="http://schemas.microsoft.com/office/drawing/2016/5/12/chartex" xmlns:cx7="http://schemas.microsoft.com/office/drawing/2016/5/13/chartex" xmlns:cx8="http://schemas.microsoft.com/office/drawing/2016/5/14/chartex" xmlns:mc="http://schemas.openxmlformats.org/markup-compatibility/2006" xmlns:aink="http://schemas.microsoft.com/office/drawing/2016/ink" xmlns:am3d="http://schemas.microsoft.com/office/drawing/2017/model3d" xmlns:o="urn:schemas-microsoft-com:office:office" xmlns:oel="http://schemas.microsoft.com/office/2019/extlst" xmlns:r="http://schemas.openxmlformats.org/officeDocument/2006/relationships" xmlns:m="http://schemas.openxmlformats.org/officeDocument/2006/math" xmlns:v="urn:schemas-microsoft-com:vml" xmlns:wp14="http://schemas.microsoft.com/office/word/2010/wordprocessingDrawing" xmlns:wp="http://schemas.openxmlformats.org/drawingml/2006/wordprocessingDrawing" xmlns:w10="urn:schemas-microsoft-com:office:word" xmlns:w="http://schemas.openxmlformats.org/wordprocessingml/2006/main" xmlns:w14="http://schemas.microsoft.com/office/word/2010/wordml" xmlns:w15="http://schemas.microsoft.com/office/word/2012/wordml" xmlns:w16cex="http://schemas.microsoft.com/office/word/2018/wordml/cex" xmlns:w16cid="http://schemas.microsoft.com/office/word/2016/wordml/cid" xmlns:w16="http://schemas.microsoft.com/office/word/2018/wordml" xmlns:w16du="http://schemas.microsoft.com/office/word/2023/wordml/word16du" xmlns:w16sdtdh="http://schemas.microsoft.com/office/word/2020/wordml/sdtdatahash" xmlns:w16se="http://schemas.microsoft.com/office/word/2015/wordml/symex" xmlns:wpg="http://schemas.microsoft.com/office/word/2010/wordprocessingGroup" xmlns:wpi="http://schemas.microsoft.com/office/word/2010/wordprocessingInk" xmlns:wne="http://schemas.microsoft.com/office/word/2006/wordml" xmlns:wps="http://schemas.microsoft.com/office/word/2010/wordprocessingShape" mc:Ignorable="w14 w15 w16se w16cid w16 w16cex w16sdtdh wp14">
+<w:numbering xmlns:wpc="http://schemas.microsoft.com/office/word/2010/wordprocessingCanvas" xmlns:cx="http://schemas.microsoft.com/office/drawing/2014/chartex" xmlns:cx1="http://schemas.microsoft.com/office/drawing/2015/9/8/chartex" xmlns:cx2="http://schemas.microsoft.com/office/drawing/2015/10/21/chartex" xmlns:cx3="http://schemas.microsoft.com/office/drawing/2016/5/9/chartex" xmlns:cx4="http://schemas.microsoft.com/office/drawing/2016/5/10/chartex" xmlns:cx5="http://schemas.microsoft.com/office/drawing/2016/5/11/chartex" xmlns:cx6="http://schemas.microsoft.com/office/drawing/2016/5/12/chartex" xmlns:cx7="http://schemas.microsoft.com/office/drawing/2016/5/13/chartex" xmlns:cx8="http://schemas.microsoft.com/office/drawing/2016/5/14/chartex" xmlns:mc="http://schemas.openxmlformats.org/markup-compatibility/2006" xmlns:aink="http://schemas.microsoft.com/office/drawing/2016/ink" xmlns:am3d="http://schemas.microsoft.com/office/drawing/2017/model3d" xmlns:o="urn:schemas-microsoft-com:office:office" xmlns:oel="http://schemas.microsoft.com/office/2019/extlst" xmlns:r="http://schemas.openxmlformats.org/officeDocument/2006/relationships" xmlns:m="http://schemas.openxmlformats.org/officeDocument/2006/math" xmlns:v="urn:schemas-microsoft-com:vml" xmlns:wp14="http://schemas.microsoft.com/office/word/2010/wordprocessingDrawing" xmlns:wp="http://schemas.openxmlformats.org/drawingml/2006/wordprocessingDrawing" xmlns:w10="urn:schemas-microsoft-com:office:word" xmlns:w="http://schemas.openxmlformats.org/wordprocessingml/2006/main" xmlns:w14="http://schemas.microsoft.com/office/word/2010/wordml" xmlns:w15="http://schemas.microsoft.com/office/word/2012/wordml" xmlns:w16cex="http://schemas.microsoft.com/office/word/2018/wordml/cex" xmlns:w16cid="http://schemas.microsoft.com/office/word/2016/wordml/cid" xmlns:w16="http://schemas.microsoft.com/office/word/2018/wordml" xmlns:w16sdtdh="http://schemas.microsoft.com/office/word/2020/wordml/sdtdatahash" xmlns:w16se="http://schemas.microsoft.com/office/word/2015/wordml/symex" xmlns:wpg="http://schemas.microsoft.com/office/word/2010/wordprocessingGroup" xmlns:wpi="http://schemas.microsoft.com/office/word/2010/wordprocessingInk" xmlns:wne="http://schemas.microsoft.com/office/word/2006/wordml" xmlns:wps="http://schemas.microsoft.com/office/word/2010/wordprocessingShape" mc:Ignorable="w14 w15 w16se w16cid w16 w16cex w16sdtdh wp14">
   <w:abstractNum w:abstractNumId="0" w15:restartNumberingAfterBreak="0">
     <w:nsid w:val="1D9F1D02"/>
     <w:multiLevelType w:val="hybridMultilevel"/>

</xml_diff>